<commit_message>
Initial commit - CVPilot Enhanced with database-driven workflow
 Complete system redesign:
- Database-driven profile selection (no more DOCX dependency)
- CV monitoring and auto-sync with role database
- Complete DataPM integration (scrapped + csv_processed)
- Enhanced job context for content generation
- Role-based content categorization system
- Auto-LLM selection and API key rotation

 New workflow: CV monitoring  Database sync  Profile selection  Enhanced generation
</commit_message>
<xml_diff>
--- a/output/Business Analyst - General - Jira, Confluence, Excel (advanced)/PedroHerrera_BA_COLL_SaaS_2025_20250825_193638.docx
+++ b/output/Business Analyst - General - Jira, Confluence, Excel (advanced)/PedroHerrera_BA_COLL_SaaS_2025_20250825_193638.docx
@@ -114,7 +114,10 @@
         </w:rPr>
       </w:pPr>
       <w:r>
-        <w:t>Agile (Scrum, Kanban), Stakeholder Management, Business Analysis, Problem Solving,</w:t>
+        <w:t>Agile (Scrum, Kanban), Stakeholder Management, Business Analysis, Problem Solving</w:t>
+      </w:r>
+      <w:r>
+        <w:t>.</w:t>
       </w:r>
     </w:p>
     <w:p>
@@ -125,7 +128,10 @@
         </w:rPr>
       </w:pPr>
       <w:r>
-        <w:t xml:space="preserve">Jira, Confluence, Excel (advanced), SQL                                                                                                   </w:t>
+        <w:t>Jira, Confluence, Excel (advanced), SQL</w:t>
+      </w:r>
+      <w:r>
+        <w:t>.</w:t>
       </w:r>
     </w:p>
     <w:p>
@@ -306,16 +312,7 @@
         <w:pStyle w:val="Prrafodelista"/>
       </w:pPr>
       <w:r>
-        <w:t>Defined and tracked KPIs of key modules for Noddok, a SaaS B2B fintech platform for cloud-based accounting solutions, streamlining</w:t>
-      </w:r>
-      <w:r>
-        <w:t xml:space="preserve"> </w:t>
-      </w:r>
-      <w:r>
-        <w:t xml:space="preserve">client workflows and enabling 20x faster documents </w:t>
-      </w:r>
-      <w:r>
-        <w:t>processing.</w:t>
+        <w:t>Defined and tracked KPIs of key modules for Noddok, a SaaS B2B fintech platform for cloud-based accounting solutions, streamlining client workflows and enabling 20x faster documents processing.</w:t>
       </w:r>
     </w:p>
     <w:p>
@@ -400,13 +397,7 @@
         <w:t xml:space="preserve"> interface, </w:t>
       </w:r>
       <w:r>
-        <w:t>grounding product</w:t>
-      </w:r>
-      <w:r>
-        <w:t xml:space="preserve"> </w:t>
-      </w:r>
-      <w:r>
-        <w:t>decisions in analyzed user behavior within the platform</w:t>
+        <w:t>grounding product decisions in analyzed user behavior within the platform</w:t>
       </w:r>
       <w:r>
         <w:t>.</w:t>
@@ -553,13 +544,7 @@
         <w:pStyle w:val="Prrafodelista"/>
       </w:pPr>
       <w:r>
-        <w:t>Led to a 95% first-contact resolution rate by developing a ticket management module with performance dashboards included, in</w:t>
-      </w:r>
-      <w:r>
-        <w:t xml:space="preserve"> </w:t>
-      </w:r>
-      <w:r>
-        <w:t>collaboration with support and engineering teams</w:t>
+        <w:t>Led to a 95% first-contact resolution rate by developing a ticket management module with performance dashboards included, in collaboration with support and engineering teams</w:t>
       </w:r>
       <w:r>
         <w:t>.</w:t>
@@ -876,13 +861,7 @@
         <w:pStyle w:val="Prrafodelista"/>
       </w:pPr>
       <w:r>
-        <w:t>Performed in-depth analysis of user feedback and crash analytics for ride-sharing app Compartaxi (released on Google Play/Apple</w:t>
-      </w:r>
-      <w:r>
-        <w:t xml:space="preserve"> </w:t>
-      </w:r>
-      <w:r>
-        <w:t>Store) to identify pain points in critical user flows.</w:t>
+        <w:t>Performed in-depth analysis of user feedback and crash analytics for ride-sharing app Compartaxi (released on Google Play/Apple Store) to identify pain points in critical user flows.</w:t>
       </w:r>
     </w:p>
     <w:p>
@@ -890,13 +869,7 @@
         <w:pStyle w:val="Prrafodelista"/>
       </w:pPr>
       <w:r>
-        <w:t>Reduced user-reported errors by 20% within three months by conducting QA testing on high-impact areas, leveraging data findings</w:t>
-      </w:r>
-      <w:r>
-        <w:t xml:space="preserve"> </w:t>
-      </w:r>
-      <w:r>
-        <w:t>to optimize user flows</w:t>
+        <w:t>Reduced user-reported errors by 20% within three months by conducting QA testing on high-impact areas, leveraging data findings to optimize user flows</w:t>
       </w:r>
       <w:r>
         <w:t>.</w:t>
@@ -1050,13 +1023,7 @@
         <w:pStyle w:val="Prrafodelista"/>
       </w:pPr>
       <w:r>
-        <w:t>Reduced 25% of structural defects in a manufacturing operation, preventing monthly losses of up to $50K, through data-supported</w:t>
-      </w:r>
-      <w:r>
-        <w:t xml:space="preserve"> p</w:t>
-      </w:r>
-      <w:r>
-        <w:t>rocess changes informed by production and defect rates analysis to identify root cause of structural issues.</w:t>
+        <w:t>Reduced 25% of structural defects in a manufacturing operation, preventing monthly losses of up to $50K, through data-supported process changes informed by production and defect rates analysis to identify root cause of structural issues.</w:t>
       </w:r>
     </w:p>
     <w:p>
@@ -3996,6 +3963,7 @@
   <w:style w:type="character" w:default="1" w:styleId="Fuentedeprrafopredeter">
     <w:name w:val="Default Paragraph Font"/>
     <w:uiPriority w:val="1"/>
+    <w:semiHidden/>
     <w:unhideWhenUsed/>
   </w:style>
   <w:style w:type="table" w:default="1" w:styleId="Tablanormal">

</xml_diff>